<commit_message>
Updated Doc and Added Database
</commit_message>
<xml_diff>
--- a/Wingify_Assignment.docx
+++ b/Wingify_Assignment.docx
@@ -339,8 +339,6 @@
       <w:r>
         <w:t>Parameters for PUT</w:t>
       </w:r>
-      <w:bookmarkStart w:id="0" w:name="_GoBack"/>
-      <w:bookmarkEnd w:id="0"/>
       <w:r>
         <w:t xml:space="preserve"> </w:t>
       </w:r>
@@ -821,8 +819,61 @@
     </w:p>
     <w:p>
       <w:pPr>
-        <w:pStyle w:val="ListParagraph"/>
-      </w:pPr>
+        <w:rPr>
+          <w:sz w:val="24"/>
+          <w:szCs w:val="24"/>
+        </w:rPr>
+      </w:pPr>
+      <w:r>
+        <w:rPr>
+          <w:sz w:val="24"/>
+          <w:szCs w:val="24"/>
+        </w:rPr>
+        <w:t xml:space="preserve">Heroku URL - </w:t>
+      </w:r>
+      <w:hyperlink r:id="rId6" w:history="1">
+        <w:r>
+          <w:rPr>
+            <w:rStyle w:val="Hyperlink"/>
+            <w:sz w:val="24"/>
+            <w:szCs w:val="24"/>
+          </w:rPr>
+          <w:t>https://wingify.herokuapp.com/</w:t>
+        </w:r>
+      </w:hyperlink>
+    </w:p>
+    <w:p>
+      <w:pPr>
+        <w:rPr>
+          <w:sz w:val="24"/>
+          <w:szCs w:val="24"/>
+        </w:rPr>
+      </w:pPr>
+      <w:r>
+        <w:rPr>
+          <w:sz w:val="24"/>
+          <w:szCs w:val="24"/>
+        </w:rPr>
+        <w:t>As I know how to host on Heroku but I don’t know how to configure db on heroku. I have worked mostly on MySQL, but I would learn it.</w:t>
+      </w:r>
+    </w:p>
+    <w:p/>
+    <w:p>
+      <w:r>
+        <w:t xml:space="preserve">My Server URL - </w:t>
+      </w:r>
+      <w:hyperlink r:id="rId7" w:history="1">
+        <w:r>
+          <w:rPr>
+            <w:rStyle w:val="Hyperlink"/>
+          </w:rPr>
+          <w:t>http://couponbargain.co/wingify/</w:t>
+        </w:r>
+      </w:hyperlink>
+    </w:p>
+    <w:p>
+      <w:bookmarkStart w:id="0" w:name="_GoBack"/>
+      <w:bookmarkEnd w:id="0"/>
     </w:p>
     <w:p>
       <w:pPr>

</xml_diff>